<commit_message>
[Clase] {Sistemas} Comandos (05-10-2017)
</commit_message>
<xml_diff>
--- a/Sistemas informáticos/Comandos (29-09-2017).docx
+++ b/Sistemas informáticos/Comandos (29-09-2017).docx
@@ -345,15 +345,13 @@
       <w:r>
         <w:t xml:space="preserve">-R: </w:t>
       </w:r>
-      <w:proofErr w:type="gramStart"/>
       <w:r>
         <w:rPr>
           <w:color w:val="auto"/>
         </w:rPr>
-        <w:t>Recursivamente(</w:t>
-      </w:r>
-      <w:proofErr w:type="spellStart"/>
-      <w:proofErr w:type="gramEnd"/>
+        <w:t>Recursivamente (</w:t>
+      </w:r>
+      <w:proofErr w:type="spellStart"/>
       <w:r>
         <w:rPr>
           <w:color w:val="auto"/>
@@ -366,6 +364,24 @@
           <w:color w:val="auto"/>
         </w:rPr>
         <w:t>)</w:t>
+      </w:r>
+    </w:p>
+    <w:p>
+      <w:pPr>
+        <w:pStyle w:val="Subttulo"/>
+        <w:numPr>
+          <w:ilvl w:val="0"/>
+          <w:numId w:val="1"/>
+        </w:numPr>
+      </w:pPr>
+      <w:r>
+        <w:t xml:space="preserve">-h: </w:t>
+      </w:r>
+      <w:r>
+        <w:rPr>
+          <w:color w:val="auto"/>
+        </w:rPr>
+        <w:t>para ver el tamaño</w:t>
       </w:r>
     </w:p>
     <w:p>
@@ -424,6 +440,7 @@
         <w:rPr>
           <w:b/>
           <w:i/>
+          <w:lang w:val="en-US"/>
         </w:rPr>
       </w:pPr>
       <w:proofErr w:type="spellStart"/>
@@ -432,7 +449,9 @@
         <w:rPr>
           <w:b/>
           <w:i/>
-        </w:rPr>
+          <w:lang w:val="en-US"/>
+        </w:rPr>
+        <w:lastRenderedPageBreak/>
         <w:t>ssh</w:t>
       </w:r>
       <w:proofErr w:type="spellEnd"/>
@@ -441,6 +460,7 @@
         <w:rPr>
           <w:b/>
           <w:i/>
+          <w:lang w:val="en-US"/>
         </w:rPr>
         <w:t xml:space="preserve"> [</w:t>
       </w:r>
@@ -449,6 +469,7 @@
         <w:rPr>
           <w:b/>
           <w:i/>
+          <w:lang w:val="en-US"/>
         </w:rPr>
         <w:t>machinename</w:t>
       </w:r>
@@ -457,6 +478,7 @@
         <w:rPr>
           <w:b/>
           <w:i/>
+          <w:lang w:val="en-US"/>
         </w:rPr>
         <w:t>/IP]</w:t>
       </w:r>
@@ -464,8 +486,186 @@
     <w:p>
       <w:pPr>
         <w:pStyle w:val="Ttulo1"/>
-      </w:pPr>
-    </w:p>
+        <w:rPr>
+          <w:lang w:val="en-US"/>
+        </w:rPr>
+      </w:pPr>
+      <w:proofErr w:type="gramStart"/>
+      <w:r>
+        <w:rPr>
+          <w:lang w:val="en-US"/>
+        </w:rPr>
+        <w:t>du/</w:t>
+      </w:r>
+      <w:proofErr w:type="spellStart"/>
+      <w:r>
+        <w:rPr>
+          <w:lang w:val="en-US"/>
+        </w:rPr>
+        <w:t>df</w:t>
+      </w:r>
+      <w:proofErr w:type="spellEnd"/>
+      <w:proofErr w:type="gramEnd"/>
+      <w:r>
+        <w:rPr>
+          <w:lang w:val="en-US"/>
+        </w:rPr>
+        <w:t xml:space="preserve"> –h </w:t>
+      </w:r>
+    </w:p>
+    <w:p>
+      <w:r>
+        <w:t xml:space="preserve">Sirve par </w:t>
+      </w:r>
+      <w:proofErr w:type="spellStart"/>
+      <w:r>
+        <w:t>aver</w:t>
+      </w:r>
+      <w:proofErr w:type="spellEnd"/>
+      <w:r>
+        <w:t xml:space="preserve"> el tamaño de los ficheros  (-h es para que sea legible que salgan los </w:t>
+      </w:r>
+      <w:proofErr w:type="spellStart"/>
+      <w:r>
+        <w:t>GBs</w:t>
+      </w:r>
+      <w:proofErr w:type="spellEnd"/>
+      <w:r>
+        <w:t>,</w:t>
+      </w:r>
+      <w:r>
+        <w:t xml:space="preserve"> </w:t>
+      </w:r>
+      <w:proofErr w:type="spellStart"/>
+      <w:r>
+        <w:t>MBs</w:t>
+      </w:r>
+      <w:proofErr w:type="spellEnd"/>
+      <w:r>
+        <w:t>…)</w:t>
+      </w:r>
+    </w:p>
+    <w:p>
+      <w:pPr>
+        <w:pStyle w:val="Ttulo1"/>
+      </w:pPr>
+      <w:proofErr w:type="spellStart"/>
+      <w:proofErr w:type="gramStart"/>
+      <w:r>
+        <w:t>mv</w:t>
+      </w:r>
+      <w:proofErr w:type="spellEnd"/>
+      <w:proofErr w:type="gramEnd"/>
+    </w:p>
+    <w:p>
+      <w:r>
+        <w:t>Para mover</w:t>
+      </w:r>
+      <w:r>
+        <w:t xml:space="preserve"> o renombrar</w:t>
+      </w:r>
+    </w:p>
+    <w:p>
+      <w:pPr>
+        <w:pStyle w:val="Ttulo1"/>
+      </w:pPr>
+      <w:proofErr w:type="spellStart"/>
+      <w:proofErr w:type="gramStart"/>
+      <w:r>
+        <w:t>mkdir</w:t>
+      </w:r>
+      <w:proofErr w:type="spellEnd"/>
+      <w:proofErr w:type="gramEnd"/>
+    </w:p>
+    <w:p>
+      <w:r>
+        <w:t>Crear una carpeta</w:t>
+      </w:r>
+    </w:p>
+    <w:p>
+      <w:pPr>
+        <w:pStyle w:val="Ttulo1"/>
+      </w:pPr>
+      <w:proofErr w:type="spellStart"/>
+      <w:proofErr w:type="gramStart"/>
+      <w:r>
+        <w:t>touch</w:t>
+      </w:r>
+      <w:proofErr w:type="spellEnd"/>
+      <w:proofErr w:type="gramEnd"/>
+    </w:p>
+    <w:p>
+      <w:r>
+        <w:t>Crear un archivo vacio</w:t>
+      </w:r>
+    </w:p>
+    <w:p>
+      <w:pPr>
+        <w:pStyle w:val="Ttulo1"/>
+      </w:pPr>
+      <w:proofErr w:type="spellStart"/>
+      <w:proofErr w:type="gramStart"/>
+      <w:r>
+        <w:t>cp</w:t>
+      </w:r>
+      <w:proofErr w:type="spellEnd"/>
+      <w:proofErr w:type="gramEnd"/>
+    </w:p>
+    <w:p>
+      <w:r>
+        <w:t>Para copiar</w:t>
+      </w:r>
+    </w:p>
+    <w:p>
+      <w:pPr>
+        <w:pStyle w:val="Ttulo1"/>
+      </w:pPr>
+      <w:proofErr w:type="spellStart"/>
+      <w:proofErr w:type="gramStart"/>
+      <w:r>
+        <w:t>rm</w:t>
+      </w:r>
+      <w:proofErr w:type="spellEnd"/>
+      <w:proofErr w:type="gramEnd"/>
+    </w:p>
+    <w:p>
+      <w:r>
+        <w:t>Para borrar</w:t>
+      </w:r>
+    </w:p>
+    <w:p>
+      <w:pPr>
+        <w:pStyle w:val="Ttulo1"/>
+      </w:pPr>
+      <w:proofErr w:type="gramStart"/>
+      <w:r>
+        <w:t>vi</w:t>
+      </w:r>
+      <w:proofErr w:type="gramEnd"/>
+    </w:p>
+    <w:p>
+      <w:r>
+        <w:t>Para editar y crear archivos</w:t>
+      </w:r>
+    </w:p>
+    <w:p>
+      <w:pPr>
+        <w:pStyle w:val="Ttulo1"/>
+      </w:pPr>
+      <w:proofErr w:type="spellStart"/>
+      <w:proofErr w:type="gramStart"/>
+      <w:r>
+        <w:t>cat</w:t>
+      </w:r>
+      <w:proofErr w:type="spellEnd"/>
+      <w:proofErr w:type="gramEnd"/>
+    </w:p>
+    <w:p>
+      <w:r>
+        <w:t>Para ver el contenido de los archivos</w:t>
+      </w:r>
+    </w:p>
+    <w:p/>
     <w:sectPr>
       <w:pgSz w:w="11906" w:h="16838"/>
       <w:pgMar w:top="1417" w:right="1701" w:bottom="1417" w:left="1701" w:header="708" w:footer="708" w:gutter="0"/>
@@ -784,6 +984,7 @@
   <w:style w:type="character" w:default="1" w:styleId="Fuentedeprrafopredeter">
     <w:name w:val="Default Paragraph Font"/>
     <w:uiPriority w:val="1"/>
+    <w:semiHidden/>
     <w:unhideWhenUsed/>
   </w:style>
   <w:style w:type="table" w:default="1" w:styleId="Tablanormal">
@@ -1171,7 +1372,7 @@
   <a:extraClrSchemeLst/>
   <a:extLst>
     <a:ext uri="{05A4C25C-085E-4340-85A3-A5531E510DB2}">
-      <thm15:themeFamily xmlns:thm15="http://schemas.microsoft.com/office/thememl/2012/main" xmlns="" name="Office Theme" id="{62F939B6-93AF-4DB8-9C6B-D6C7DFDC589F}" vid="{4A3C46E8-61CC-4603-A589-7422A47A8E4A}"/>
+      <thm15:themeFamily xmlns="" xmlns:thm15="http://schemas.microsoft.com/office/thememl/2012/main" name="Office Theme" id="{62F939B6-93AF-4DB8-9C6B-D6C7DFDC589F}" vid="{4A3C46E8-61CC-4603-A589-7422A47A8E4A}"/>
     </a:ext>
   </a:extLst>
 </a:theme>

</xml_diff>